<commit_message>
modified the FinalProject.py to be able to send the data to the aws and did a lot of stuff
</commit_message>
<xml_diff>
--- a/FinalProject.docx
+++ b/FinalProject.docx
@@ -364,8 +364,17 @@
           </w:tcPr>
           <w:p>
             <w:r>
+              <w:t>HVAC system(</w:t>
+            </w:r>
+            <w:r>
               <w:t>Fan</w:t>
             </w:r>
+            <w:r>
+              <w:t>)</w:t>
+            </w:r>
+            <w:r>
+              <w:t xml:space="preserve"> A</w:t>
+            </w:r>
           </w:p>
         </w:tc>
         <w:tc>
@@ -375,6 +384,31 @@
           <w:p>
             <w:r>
               <w:t>26</w:t>
+            </w:r>
+          </w:p>
+        </w:tc>
+      </w:tr>
+      <w:tr>
+        <w:tc>
+          <w:tcPr>
+            <w:tcW w:w="3192" w:type="dxa"/>
+          </w:tcPr>
+          <w:p>
+            <w:r>
+              <w:t xml:space="preserve">HVAC system(Fan) </w:t>
+            </w:r>
+            <w:r>
+              <w:t>B</w:t>
+            </w:r>
+          </w:p>
+        </w:tc>
+        <w:tc>
+          <w:tcPr>
+            <w:tcW w:w="3192" w:type="dxa"/>
+          </w:tcPr>
+          <w:p>
+            <w:r>
+              <w:t>20</w:t>
             </w:r>
           </w:p>
         </w:tc>

</xml_diff>